<commit_message>
Investigacion de embedding models
</commit_message>
<xml_diff>
--- a/Documents/EMBEDDING MODELS.docx
+++ b/Documents/EMBEDDING MODELS.docx
@@ -1,6 +1,6 @@
 
 <file path=word/document.xml><?xml version="1.0" encoding="utf-8"?>
-<w:document xmlns:wpc="http://schemas.microsoft.com/office/word/2010/wordprocessingCanvas" xmlns:cx="http://schemas.microsoft.com/office/drawing/2014/chartex" xmlns:cx1="http://schemas.microsoft.com/office/drawing/2015/9/8/chartex" xmlns:cx2="http://schemas.microsoft.com/office/drawing/2015/10/21/chartex" xmlns:cx3="http://schemas.microsoft.com/office/drawing/2016/5/9/chartex" xmlns:cx4="http://schemas.microsoft.com/office/drawing/2016/5/10/chartex" xmlns:cx5="http://schemas.microsoft.com/office/drawing/2016/5/11/chartex" xmlns:cx6="http://schemas.microsoft.com/office/drawing/2016/5/12/chartex" xmlns:cx7="http://schemas.microsoft.com/office/drawing/2016/5/13/chartex" xmlns:cx8="http://schemas.microsoft.com/office/drawing/2016/5/14/chartex" xmlns:mc="http://schemas.openxmlformats.org/markup-compatibility/2006" xmlns:aink="http://schemas.microsoft.com/office/drawing/2016/ink" xmlns:am3d="http://schemas.microsoft.com/office/drawing/2017/model3d" xmlns:o="urn:schemas-microsoft-com:office:office" xmlns:oel="http://schemas.microsoft.com/office/2019/extlst" xmlns:r="http://schemas.openxmlformats.org/officeDocument/2006/relationships" xmlns:m="http://schemas.openxmlformats.org/officeDocument/2006/math" xmlns:v="urn:schemas-microsoft-com:vml" xmlns:wp14="http://schemas.microsoft.com/office/word/2010/wordprocessingDrawing" xmlns:wp="http://schemas.openxmlformats.org/drawingml/2006/wordprocessingDrawing" xmlns:w10="urn:schemas-microsoft-com:office:word" xmlns:w="http://schemas.openxmlformats.org/wordprocessingml/2006/main" xmlns:w14="http://schemas.microsoft.com/office/word/2010/wordml" xmlns:w15="http://schemas.microsoft.com/office/word/2012/wordml" xmlns:w16cex="http://schemas.microsoft.com/office/word/2018/wordml/cex" xmlns:w16cid="http://schemas.microsoft.com/office/word/2016/wordml/cid" xmlns:w16="http://schemas.microsoft.com/office/word/2018/wordml" xmlns:w16sdtdh="http://schemas.microsoft.com/office/word/2020/wordml/sdtdatahash" xmlns:w16se="http://schemas.microsoft.com/office/word/2015/wordml/symex" xmlns:wpg="http://schemas.microsoft.com/office/word/2010/wordprocessingGroup" xmlns:wpi="http://schemas.microsoft.com/office/word/2010/wordprocessingInk" xmlns:wne="http://schemas.microsoft.com/office/word/2006/wordml" xmlns:wps="http://schemas.microsoft.com/office/word/2010/wordprocessingShape" mc:Ignorable="w14 w15 w16se w16cid w16 w16cex w16sdtdh wp14">
+<w:document xmlns:wpc="http://schemas.microsoft.com/office/word/2010/wordprocessingCanvas" xmlns:cx="http://schemas.microsoft.com/office/drawing/2014/chartex" xmlns:cx1="http://schemas.microsoft.com/office/drawing/2015/9/8/chartex" xmlns:cx2="http://schemas.microsoft.com/office/drawing/2015/10/21/chartex" xmlns:cx3="http://schemas.microsoft.com/office/drawing/2016/5/9/chartex" xmlns:cx4="http://schemas.microsoft.com/office/drawing/2016/5/10/chartex" xmlns:cx5="http://schemas.microsoft.com/office/drawing/2016/5/11/chartex" xmlns:cx6="http://schemas.microsoft.com/office/drawing/2016/5/12/chartex" xmlns:cx7="http://schemas.microsoft.com/office/drawing/2016/5/13/chartex" xmlns:cx8="http://schemas.microsoft.com/office/drawing/2016/5/14/chartex" xmlns:mc="http://schemas.openxmlformats.org/markup-compatibility/2006" xmlns:aink="http://schemas.microsoft.com/office/drawing/2016/ink" xmlns:am3d="http://schemas.microsoft.com/office/drawing/2017/model3d" xmlns:o="urn:schemas-microsoft-com:office:office" xmlns:oel="http://schemas.microsoft.com/office/2019/extlst" xmlns:r="http://schemas.openxmlformats.org/officeDocument/2006/relationships" xmlns:m="http://schemas.openxmlformats.org/officeDocument/2006/math" xmlns:v="urn:schemas-microsoft-com:vml" xmlns:wp14="http://schemas.microsoft.com/office/word/2010/wordprocessingDrawing" xmlns:wp="http://schemas.openxmlformats.org/drawingml/2006/wordprocessingDrawing" xmlns:w10="urn:schemas-microsoft-com:office:word" xmlns:w="http://schemas.openxmlformats.org/wordprocessingml/2006/main" xmlns:w14="http://schemas.microsoft.com/office/word/2010/wordml" xmlns:w15="http://schemas.microsoft.com/office/word/2012/wordml" xmlns:w16cex="http://schemas.microsoft.com/office/word/2018/wordml/cex" xmlns:w16cid="http://schemas.microsoft.com/office/word/2016/wordml/cid" xmlns:w16="http://schemas.microsoft.com/office/word/2018/wordml" xmlns:w16du="http://schemas.microsoft.com/office/word/2023/wordml/word16du" xmlns:w16sdtdh="http://schemas.microsoft.com/office/word/2020/wordml/sdtdatahash" xmlns:w16se="http://schemas.microsoft.com/office/word/2015/wordml/symex" xmlns:wpg="http://schemas.microsoft.com/office/word/2010/wordprocessingGroup" xmlns:wpi="http://schemas.microsoft.com/office/word/2010/wordprocessingInk" xmlns:wne="http://schemas.microsoft.com/office/word/2006/wordml" xmlns:wps="http://schemas.microsoft.com/office/word/2010/wordprocessingShape" mc:Ignorable="w14 w15 w16se w16cid w16 w16cex w16sdtdh w16du wp14">
   <w:body>
     <w:p>
       <w:pPr>
@@ -136,6 +136,444 @@
     <w:p>
       <w:r>
         <w:t>INVESTIGACIÓN:</w:t>
+      </w:r>
+    </w:p>
+    <w:p>
+      <w:r>
+        <w:t>Modelos que hasta ahora he investigado que son open source:</w:t>
+      </w:r>
+    </w:p>
+    <w:p>
+      <w:pPr>
+        <w:pStyle w:val="ListParagraph"/>
+        <w:numPr>
+          <w:ilvl w:val="0"/>
+          <w:numId w:val="2"/>
+        </w:numPr>
+      </w:pPr>
+      <w:r>
+        <w:t>OpenL3 [</w:t>
+      </w:r>
+      <w:hyperlink r:id="rId5" w:history="1">
+        <w:r>
+          <w:rPr>
+            <w:rStyle w:val="Hyperlink"/>
+          </w:rPr>
+          <w:t>Git</w:t>
+        </w:r>
+        <w:r>
+          <w:rPr>
+            <w:rStyle w:val="Hyperlink"/>
+          </w:rPr>
+          <w:t>H</w:t>
+        </w:r>
+        <w:r>
+          <w:rPr>
+            <w:rStyle w:val="Hyperlink"/>
+          </w:rPr>
+          <w:t>u</w:t>
+        </w:r>
+        <w:r>
+          <w:rPr>
+            <w:rStyle w:val="Hyperlink"/>
+          </w:rPr>
+          <w:t>b</w:t>
+        </w:r>
+      </w:hyperlink>
+      <w:r>
+        <w:t>][</w:t>
+      </w:r>
+      <w:hyperlink r:id="rId6" w:anchor="introduction" w:history="1">
+        <w:r>
+          <w:rPr>
+            <w:rStyle w:val="Hyperlink"/>
+          </w:rPr>
+          <w:t>Do</w:t>
+        </w:r>
+        <w:r>
+          <w:rPr>
+            <w:rStyle w:val="Hyperlink"/>
+          </w:rPr>
+          <w:t>c</w:t>
+        </w:r>
+      </w:hyperlink>
+      <w:r>
+        <w:t xml:space="preserve">]: </w:t>
+      </w:r>
+    </w:p>
+    <w:p>
+      <w:pPr>
+        <w:pStyle w:val="ListParagraph"/>
+        <w:numPr>
+          <w:ilvl w:val="1"/>
+          <w:numId w:val="2"/>
+        </w:numPr>
+      </w:pPr>
+      <w:r>
+        <w:t xml:space="preserve">Los tipos/formatos de imágenes que soporta este modelo son aquellos que soporta a la vez la libreria </w:t>
+      </w:r>
+      <w:r>
+        <w:rPr>
+          <w:i/>
+          <w:iCs/>
+        </w:rPr>
+        <w:t>scikit-image</w:t>
+      </w:r>
+      <w:r>
+        <w:t xml:space="preserve"> (PNG, JPEG, etc.)</w:t>
+      </w:r>
+    </w:p>
+    <w:p>
+      <w:pPr>
+        <w:pStyle w:val="ListParagraph"/>
+        <w:numPr>
+          <w:ilvl w:val="1"/>
+          <w:numId w:val="2"/>
+        </w:numPr>
+      </w:pPr>
+      <w:r>
+        <w:t>El modelo genera un array de dimensión D (toma valores 8192 o 512) a partir de una sola imagen</w:t>
+      </w:r>
+    </w:p>
+    <w:p>
+      <w:pPr>
+        <w:pStyle w:val="ListParagraph"/>
+        <w:numPr>
+          <w:ilvl w:val="1"/>
+          <w:numId w:val="2"/>
+        </w:numPr>
+      </w:pPr>
+      <w:r>
+        <w:t xml:space="preserve">Si se desea pasar una colección de imágenes se debe pasar como un </w:t>
+      </w:r>
+      <w:r>
+        <w:rPr>
+          <w:i/>
+          <w:iCs/>
+        </w:rPr>
+        <w:t xml:space="preserve">numpy array. </w:t>
+      </w:r>
+      <w:r>
+        <w:t>El modelo va a regresar un array de dimensión NxD donde N es el número de embeddings creados (1 por cada imagen) y D es la dimensión del embedding (8192 o 512)</w:t>
+      </w:r>
+    </w:p>
+    <w:p>
+      <w:pPr>
+        <w:pStyle w:val="ListParagraph"/>
+        <w:numPr>
+          <w:ilvl w:val="1"/>
+          <w:numId w:val="2"/>
+        </w:numPr>
+      </w:pPr>
+      <w:r>
+        <w:t>Por default, cada que se llama al modelo, el archivo correspondiente al modelo es cargado desde el disco. Para evitar esto cuando se está trabajando con múltiples imágenes podemos cargar el modelo una sola vez y después pasarlo como parámetro</w:t>
+      </w:r>
+    </w:p>
+    <w:p>
+      <w:pPr>
+        <w:pStyle w:val="ListParagraph"/>
+        <w:numPr>
+          <w:ilvl w:val="1"/>
+          <w:numId w:val="2"/>
+        </w:numPr>
+      </w:pPr>
+      <w:r>
+        <w:t xml:space="preserve">Se pueden procesar varias imágenes a la vez mediante arrays </w:t>
+      </w:r>
+      <w:r>
+        <w:t xml:space="preserve"> </w:t>
+      </w:r>
+      <w:r>
+        <w:t>y después éstos se guardan dentro de la misma carpeta donde están las imágenes</w:t>
+      </w:r>
+    </w:p>
+    <w:p>
+      <w:pPr>
+        <w:pStyle w:val="ListParagraph"/>
+        <w:numPr>
+          <w:ilvl w:val="1"/>
+          <w:numId w:val="2"/>
+        </w:numPr>
+      </w:pPr>
+      <w:r>
+        <w:t>Este modelo utiliza dos tipos de audio frontends:</w:t>
+      </w:r>
+    </w:p>
+    <w:p>
+      <w:pPr>
+        <w:pStyle w:val="ListParagraph"/>
+        <w:numPr>
+          <w:ilvl w:val="2"/>
+          <w:numId w:val="2"/>
+        </w:numPr>
+      </w:pPr>
+      <w:r>
+        <w:t xml:space="preserve">Kapre (GPU): </w:t>
+      </w:r>
+    </w:p>
+    <w:p>
+      <w:pPr>
+        <w:pStyle w:val="ListParagraph"/>
+        <w:numPr>
+          <w:ilvl w:val="0"/>
+          <w:numId w:val="2"/>
+        </w:numPr>
+      </w:pPr>
+      <w:r>
+        <w:t>Contrastors [</w:t>
+      </w:r>
+      <w:hyperlink r:id="rId7" w:history="1">
+        <w:r>
+          <w:rPr>
+            <w:rStyle w:val="Hyperlink"/>
+          </w:rPr>
+          <w:t>GitHub</w:t>
+        </w:r>
+      </w:hyperlink>
+      <w:r>
+        <w:t>]</w:t>
+      </w:r>
+      <w:r>
+        <w:t>:</w:t>
+      </w:r>
+    </w:p>
+    <w:p>
+      <w:pPr>
+        <w:pStyle w:val="ListParagraph"/>
+        <w:numPr>
+          <w:ilvl w:val="0"/>
+          <w:numId w:val="2"/>
+        </w:numPr>
+      </w:pPr>
+      <w:r>
+        <w:t>Sports [</w:t>
+      </w:r>
+      <w:hyperlink r:id="rId8" w:history="1">
+        <w:r>
+          <w:rPr>
+            <w:rStyle w:val="Hyperlink"/>
+          </w:rPr>
+          <w:t>GitH</w:t>
+        </w:r>
+        <w:r>
+          <w:rPr>
+            <w:rStyle w:val="Hyperlink"/>
+          </w:rPr>
+          <w:t>u</w:t>
+        </w:r>
+        <w:r>
+          <w:rPr>
+            <w:rStyle w:val="Hyperlink"/>
+          </w:rPr>
+          <w:t>b</w:t>
+        </w:r>
+      </w:hyperlink>
+      <w:r>
+        <w:t>]:</w:t>
+      </w:r>
+    </w:p>
+    <w:p>
+      <w:pPr>
+        <w:pStyle w:val="ListParagraph"/>
+        <w:numPr>
+          <w:ilvl w:val="0"/>
+          <w:numId w:val="2"/>
+        </w:numPr>
+      </w:pPr>
+      <w:r>
+        <w:lastRenderedPageBreak/>
+        <w:t>ResNet [</w:t>
+      </w:r>
+      <w:hyperlink r:id="rId9" w:history="1">
+        <w:r>
+          <w:rPr>
+            <w:rStyle w:val="Hyperlink"/>
+          </w:rPr>
+          <w:t>G</w:t>
+        </w:r>
+        <w:r>
+          <w:rPr>
+            <w:rStyle w:val="Hyperlink"/>
+          </w:rPr>
+          <w:t>i</w:t>
+        </w:r>
+        <w:r>
+          <w:rPr>
+            <w:rStyle w:val="Hyperlink"/>
+          </w:rPr>
+          <w:t>t</w:t>
+        </w:r>
+        <w:r>
+          <w:rPr>
+            <w:rStyle w:val="Hyperlink"/>
+          </w:rPr>
+          <w:t>H</w:t>
+        </w:r>
+        <w:r>
+          <w:rPr>
+            <w:rStyle w:val="Hyperlink"/>
+          </w:rPr>
+          <w:t>ub</w:t>
+        </w:r>
+      </w:hyperlink>
+      <w:r>
+        <w:t>][</w:t>
+      </w:r>
+      <w:hyperlink r:id="rId10" w:history="1">
+        <w:r>
+          <w:rPr>
+            <w:rStyle w:val="Hyperlink"/>
+          </w:rPr>
+          <w:t>Doc</w:t>
+        </w:r>
+      </w:hyperlink>
+      <w:r>
+        <w:t>]:</w:t>
+      </w:r>
+    </w:p>
+    <w:p>
+      <w:pPr>
+        <w:pStyle w:val="ListParagraph"/>
+        <w:numPr>
+          <w:ilvl w:val="0"/>
+          <w:numId w:val="2"/>
+        </w:numPr>
+      </w:pPr>
+      <w:r>
+        <w:t>VGG [</w:t>
+      </w:r>
+      <w:hyperlink r:id="rId11" w:history="1">
+        <w:r>
+          <w:rPr>
+            <w:rStyle w:val="Hyperlink"/>
+          </w:rPr>
+          <w:t>GitHub</w:t>
+        </w:r>
+      </w:hyperlink>
+      <w:r>
+        <w:t>][</w:t>
+      </w:r>
+      <w:hyperlink r:id="rId12" w:history="1">
+        <w:r>
+          <w:rPr>
+            <w:rStyle w:val="Hyperlink"/>
+          </w:rPr>
+          <w:t>Doc</w:t>
+        </w:r>
+      </w:hyperlink>
+      <w:r>
+        <w:t>]:</w:t>
+      </w:r>
+    </w:p>
+    <w:p>
+      <w:pPr>
+        <w:pStyle w:val="ListParagraph"/>
+        <w:numPr>
+          <w:ilvl w:val="0"/>
+          <w:numId w:val="2"/>
+        </w:numPr>
+      </w:pPr>
+      <w:r>
+        <w:t>Inception V3 [</w:t>
+      </w:r>
+      <w:hyperlink r:id="rId13" w:history="1">
+        <w:r>
+          <w:rPr>
+            <w:rStyle w:val="Hyperlink"/>
+          </w:rPr>
+          <w:t>Github</w:t>
+        </w:r>
+      </w:hyperlink>
+      <w:r>
+        <w:t>][</w:t>
+      </w:r>
+      <w:hyperlink r:id="rId14" w:history="1">
+        <w:r>
+          <w:rPr>
+            <w:rStyle w:val="Hyperlink"/>
+          </w:rPr>
+          <w:t>Doc</w:t>
+        </w:r>
+      </w:hyperlink>
+      <w:r>
+        <w:t>]:</w:t>
+      </w:r>
+    </w:p>
+    <w:p>
+      <w:pPr>
+        <w:pStyle w:val="ListParagraph"/>
+        <w:numPr>
+          <w:ilvl w:val="0"/>
+          <w:numId w:val="2"/>
+        </w:numPr>
+      </w:pPr>
+      <w:r>
+        <w:t>EfficientNet [</w:t>
+      </w:r>
+      <w:hyperlink r:id="rId15" w:history="1">
+        <w:r>
+          <w:rPr>
+            <w:rStyle w:val="Hyperlink"/>
+          </w:rPr>
+          <w:t>GitHub</w:t>
+        </w:r>
+      </w:hyperlink>
+      <w:r>
+        <w:t>][</w:t>
+      </w:r>
+      <w:hyperlink r:id="rId16" w:history="1">
+        <w:r>
+          <w:rPr>
+            <w:rStyle w:val="Hyperlink"/>
+          </w:rPr>
+          <w:t>Doc</w:t>
+        </w:r>
+      </w:hyperlink>
+      <w:r>
+        <w:t>]:</w:t>
+      </w:r>
+    </w:p>
+    <w:p>
+      <w:pPr>
+        <w:pStyle w:val="ListParagraph"/>
+        <w:numPr>
+          <w:ilvl w:val="0"/>
+          <w:numId w:val="2"/>
+        </w:numPr>
+      </w:pPr>
+      <w:r>
+        <w:t>ViT [</w:t>
+      </w:r>
+      <w:hyperlink r:id="rId17" w:history="1">
+        <w:r>
+          <w:rPr>
+            <w:rStyle w:val="Hyperlink"/>
+          </w:rPr>
+          <w:t>GitHub</w:t>
+        </w:r>
+      </w:hyperlink>
+      <w:r>
+        <w:t>]:</w:t>
+      </w:r>
+    </w:p>
+    <w:p/>
+    <w:p/>
+    <w:p>
+      <w:r>
+        <w:t>Página de GitHub con lista de modelos:</w:t>
+      </w:r>
+    </w:p>
+    <w:p>
+      <w:hyperlink r:id="rId18" w:history="1">
+        <w:r>
+          <w:rPr>
+            <w:rStyle w:val="Hyperlink"/>
+          </w:rPr>
+          <w:t>https://github.com/topics/image-embeddings</w:t>
+        </w:r>
+      </w:hyperlink>
+      <w:r>
+        <w:t xml:space="preserve"> </w:t>
       </w:r>
     </w:p>
     <w:p/>
@@ -149,8 +587,197 @@
 </w:document>
 </file>
 
+<file path=word/numbering.xml><?xml version="1.0" encoding="utf-8"?>
+<w:numbering xmlns:wpc="http://schemas.microsoft.com/office/word/2010/wordprocessingCanvas" xmlns:cx="http://schemas.microsoft.com/office/drawing/2014/chartex" xmlns:cx1="http://schemas.microsoft.com/office/drawing/2015/9/8/chartex" xmlns:cx2="http://schemas.microsoft.com/office/drawing/2015/10/21/chartex" xmlns:cx3="http://schemas.microsoft.com/office/drawing/2016/5/9/chartex" xmlns:cx4="http://schemas.microsoft.com/office/drawing/2016/5/10/chartex" xmlns:cx5="http://schemas.microsoft.com/office/drawing/2016/5/11/chartex" xmlns:cx6="http://schemas.microsoft.com/office/drawing/2016/5/12/chartex" xmlns:cx7="http://schemas.microsoft.com/office/drawing/2016/5/13/chartex" xmlns:cx8="http://schemas.microsoft.com/office/drawing/2016/5/14/chartex" xmlns:mc="http://schemas.openxmlformats.org/markup-compatibility/2006" xmlns:aink="http://schemas.microsoft.com/office/drawing/2016/ink" xmlns:am3d="http://schemas.microsoft.com/office/drawing/2017/model3d" xmlns:o="urn:schemas-microsoft-com:office:office" xmlns:oel="http://schemas.microsoft.com/office/2019/extlst" xmlns:r="http://schemas.openxmlformats.org/officeDocument/2006/relationships" xmlns:m="http://schemas.openxmlformats.org/officeDocument/2006/math" xmlns:v="urn:schemas-microsoft-com:vml" xmlns:wp14="http://schemas.microsoft.com/office/word/2010/wordprocessingDrawing" xmlns:wp="http://schemas.openxmlformats.org/drawingml/2006/wordprocessingDrawing" xmlns:w10="urn:schemas-microsoft-com:office:word" xmlns:w="http://schemas.openxmlformats.org/wordprocessingml/2006/main" xmlns:w14="http://schemas.microsoft.com/office/word/2010/wordml" xmlns:w15="http://schemas.microsoft.com/office/word/2012/wordml" xmlns:w16cex="http://schemas.microsoft.com/office/word/2018/wordml/cex" xmlns:w16cid="http://schemas.microsoft.com/office/word/2016/wordml/cid" xmlns:w16="http://schemas.microsoft.com/office/word/2018/wordml" xmlns:w16du="http://schemas.microsoft.com/office/word/2023/wordml/word16du" xmlns:w16sdtdh="http://schemas.microsoft.com/office/word/2020/wordml/sdtdatahash" xmlns:w16se="http://schemas.microsoft.com/office/word/2015/wordml/symex" xmlns:wpg="http://schemas.microsoft.com/office/word/2010/wordprocessingGroup" xmlns:wpi="http://schemas.microsoft.com/office/word/2010/wordprocessingInk" xmlns:wne="http://schemas.microsoft.com/office/word/2006/wordml" xmlns:wps="http://schemas.microsoft.com/office/word/2010/wordprocessingShape" mc:Ignorable="w14 w15 w16se w16cid w16 w16cex w16sdtdh w16du wp14">
+  <w:abstractNum w:abstractNumId="0" w15:restartNumberingAfterBreak="0">
+    <w:nsid w:val="3BB122CF"/>
+    <w:multiLevelType w:val="hybridMultilevel"/>
+    <w:tmpl w:val="BE402304"/>
+    <w:lvl w:ilvl="0" w:tplc="0409000F">
+      <w:start w:val="1"/>
+      <w:numFmt w:val="decimal"/>
+      <w:lvlText w:val="%1."/>
+      <w:lvlJc w:val="left"/>
+      <w:pPr>
+        <w:ind w:left="720" w:hanging="360"/>
+      </w:pPr>
+      <w:rPr>
+        <w:rFonts w:hint="default"/>
+      </w:rPr>
+    </w:lvl>
+    <w:lvl w:ilvl="1" w:tplc="04090019">
+      <w:start w:val="1"/>
+      <w:numFmt w:val="lowerLetter"/>
+      <w:lvlText w:val="%2."/>
+      <w:lvlJc w:val="left"/>
+      <w:pPr>
+        <w:ind w:left="1440" w:hanging="360"/>
+      </w:pPr>
+    </w:lvl>
+    <w:lvl w:ilvl="2" w:tplc="0409001B">
+      <w:start w:val="1"/>
+      <w:numFmt w:val="lowerRoman"/>
+      <w:lvlText w:val="%3."/>
+      <w:lvlJc w:val="right"/>
+      <w:pPr>
+        <w:ind w:left="2160" w:hanging="180"/>
+      </w:pPr>
+    </w:lvl>
+    <w:lvl w:ilvl="3" w:tplc="0409000F" w:tentative="1">
+      <w:start w:val="1"/>
+      <w:numFmt w:val="decimal"/>
+      <w:lvlText w:val="%4."/>
+      <w:lvlJc w:val="left"/>
+      <w:pPr>
+        <w:ind w:left="2880" w:hanging="360"/>
+      </w:pPr>
+    </w:lvl>
+    <w:lvl w:ilvl="4" w:tplc="04090019" w:tentative="1">
+      <w:start w:val="1"/>
+      <w:numFmt w:val="lowerLetter"/>
+      <w:lvlText w:val="%5."/>
+      <w:lvlJc w:val="left"/>
+      <w:pPr>
+        <w:ind w:left="3600" w:hanging="360"/>
+      </w:pPr>
+    </w:lvl>
+    <w:lvl w:ilvl="5" w:tplc="0409001B" w:tentative="1">
+      <w:start w:val="1"/>
+      <w:numFmt w:val="lowerRoman"/>
+      <w:lvlText w:val="%6."/>
+      <w:lvlJc w:val="right"/>
+      <w:pPr>
+        <w:ind w:left="4320" w:hanging="180"/>
+      </w:pPr>
+    </w:lvl>
+    <w:lvl w:ilvl="6" w:tplc="0409000F" w:tentative="1">
+      <w:start w:val="1"/>
+      <w:numFmt w:val="decimal"/>
+      <w:lvlText w:val="%7."/>
+      <w:lvlJc w:val="left"/>
+      <w:pPr>
+        <w:ind w:left="5040" w:hanging="360"/>
+      </w:pPr>
+    </w:lvl>
+    <w:lvl w:ilvl="7" w:tplc="04090019" w:tentative="1">
+      <w:start w:val="1"/>
+      <w:numFmt w:val="lowerLetter"/>
+      <w:lvlText w:val="%8."/>
+      <w:lvlJc w:val="left"/>
+      <w:pPr>
+        <w:ind w:left="5760" w:hanging="360"/>
+      </w:pPr>
+    </w:lvl>
+    <w:lvl w:ilvl="8" w:tplc="0409001B" w:tentative="1">
+      <w:start w:val="1"/>
+      <w:numFmt w:val="lowerRoman"/>
+      <w:lvlText w:val="%9."/>
+      <w:lvlJc w:val="right"/>
+      <w:pPr>
+        <w:ind w:left="6480" w:hanging="180"/>
+      </w:pPr>
+    </w:lvl>
+  </w:abstractNum>
+  <w:abstractNum w:abstractNumId="1" w15:restartNumberingAfterBreak="0">
+    <w:nsid w:val="52DC15B3"/>
+    <w:multiLevelType w:val="hybridMultilevel"/>
+    <w:tmpl w:val="FDDCADD8"/>
+    <w:lvl w:ilvl="0" w:tplc="DDAA4AE0">
+      <w:start w:val="1"/>
+      <w:numFmt w:val="decimal"/>
+      <w:lvlText w:val="%1-"/>
+      <w:lvlJc w:val="left"/>
+      <w:pPr>
+        <w:ind w:left="720" w:hanging="360"/>
+      </w:pPr>
+      <w:rPr>
+        <w:rFonts w:hint="default"/>
+      </w:rPr>
+    </w:lvl>
+    <w:lvl w:ilvl="1" w:tplc="04090019" w:tentative="1">
+      <w:start w:val="1"/>
+      <w:numFmt w:val="lowerLetter"/>
+      <w:lvlText w:val="%2."/>
+      <w:lvlJc w:val="left"/>
+      <w:pPr>
+        <w:ind w:left="1440" w:hanging="360"/>
+      </w:pPr>
+    </w:lvl>
+    <w:lvl w:ilvl="2" w:tplc="0409001B" w:tentative="1">
+      <w:start w:val="1"/>
+      <w:numFmt w:val="lowerRoman"/>
+      <w:lvlText w:val="%3."/>
+      <w:lvlJc w:val="right"/>
+      <w:pPr>
+        <w:ind w:left="2160" w:hanging="180"/>
+      </w:pPr>
+    </w:lvl>
+    <w:lvl w:ilvl="3" w:tplc="0409000F" w:tentative="1">
+      <w:start w:val="1"/>
+      <w:numFmt w:val="decimal"/>
+      <w:lvlText w:val="%4."/>
+      <w:lvlJc w:val="left"/>
+      <w:pPr>
+        <w:ind w:left="2880" w:hanging="360"/>
+      </w:pPr>
+    </w:lvl>
+    <w:lvl w:ilvl="4" w:tplc="04090019" w:tentative="1">
+      <w:start w:val="1"/>
+      <w:numFmt w:val="lowerLetter"/>
+      <w:lvlText w:val="%5."/>
+      <w:lvlJc w:val="left"/>
+      <w:pPr>
+        <w:ind w:left="3600" w:hanging="360"/>
+      </w:pPr>
+    </w:lvl>
+    <w:lvl w:ilvl="5" w:tplc="0409001B" w:tentative="1">
+      <w:start w:val="1"/>
+      <w:numFmt w:val="lowerRoman"/>
+      <w:lvlText w:val="%6."/>
+      <w:lvlJc w:val="right"/>
+      <w:pPr>
+        <w:ind w:left="4320" w:hanging="180"/>
+      </w:pPr>
+    </w:lvl>
+    <w:lvl w:ilvl="6" w:tplc="0409000F" w:tentative="1">
+      <w:start w:val="1"/>
+      <w:numFmt w:val="decimal"/>
+      <w:lvlText w:val="%7."/>
+      <w:lvlJc w:val="left"/>
+      <w:pPr>
+        <w:ind w:left="5040" w:hanging="360"/>
+      </w:pPr>
+    </w:lvl>
+    <w:lvl w:ilvl="7" w:tplc="04090019" w:tentative="1">
+      <w:start w:val="1"/>
+      <w:numFmt w:val="lowerLetter"/>
+      <w:lvlText w:val="%8."/>
+      <w:lvlJc w:val="left"/>
+      <w:pPr>
+        <w:ind w:left="5760" w:hanging="360"/>
+      </w:pPr>
+    </w:lvl>
+    <w:lvl w:ilvl="8" w:tplc="0409001B" w:tentative="1">
+      <w:start w:val="1"/>
+      <w:numFmt w:val="lowerRoman"/>
+      <w:lvlText w:val="%9."/>
+      <w:lvlJc w:val="right"/>
+      <w:pPr>
+        <w:ind w:left="6480" w:hanging="180"/>
+      </w:pPr>
+    </w:lvl>
+  </w:abstractNum>
+  <w:num w:numId="1" w16cid:durableId="151147421">
+    <w:abstractNumId w:val="1"/>
+  </w:num>
+  <w:num w:numId="2" w16cid:durableId="1445998426">
+    <w:abstractNumId w:val="0"/>
+  </w:num>
+</w:numbering>
+</file>
+
 <file path=word/styles.xml><?xml version="1.0" encoding="utf-8"?>
-<w:styles xmlns:mc="http://schemas.openxmlformats.org/markup-compatibility/2006" xmlns:r="http://schemas.openxmlformats.org/officeDocument/2006/relationships" xmlns:w="http://schemas.openxmlformats.org/wordprocessingml/2006/main" xmlns:w14="http://schemas.microsoft.com/office/word/2010/wordml" xmlns:w15="http://schemas.microsoft.com/office/word/2012/wordml" xmlns:w16cex="http://schemas.microsoft.com/office/word/2018/wordml/cex" xmlns:w16cid="http://schemas.microsoft.com/office/word/2016/wordml/cid" xmlns:w16="http://schemas.microsoft.com/office/word/2018/wordml" xmlns:w16sdtdh="http://schemas.microsoft.com/office/word/2020/wordml/sdtdatahash" xmlns:w16se="http://schemas.microsoft.com/office/word/2015/wordml/symex" mc:Ignorable="w14 w15 w16se w16cid w16 w16cex w16sdtdh">
+<w:styles xmlns:mc="http://schemas.openxmlformats.org/markup-compatibility/2006" xmlns:r="http://schemas.openxmlformats.org/officeDocument/2006/relationships" xmlns:w="http://schemas.openxmlformats.org/wordprocessingml/2006/main" xmlns:w14="http://schemas.microsoft.com/office/word/2010/wordml" xmlns:w15="http://schemas.microsoft.com/office/word/2012/wordml" xmlns:w16cex="http://schemas.microsoft.com/office/word/2018/wordml/cex" xmlns:w16cid="http://schemas.microsoft.com/office/word/2016/wordml/cid" xmlns:w16="http://schemas.microsoft.com/office/word/2018/wordml" xmlns:w16du="http://schemas.microsoft.com/office/word/2023/wordml/word16du" xmlns:w16sdtdh="http://schemas.microsoft.com/office/word/2020/wordml/sdtdatahash" xmlns:w16se="http://schemas.microsoft.com/office/word/2015/wordml/symex" mc:Ignorable="w14 w15 w16se w16cid w16 w16cex w16sdtdh w16du">
   <w:docDefaults>
     <w:rPrDefault>
       <w:rPr>
@@ -752,6 +1379,7 @@
   <w:style w:type="character" w:default="1" w:styleId="DefaultParagraphFont">
     <w:name w:val="Default Paragraph Font"/>
     <w:uiPriority w:val="1"/>
+    <w:semiHidden/>
     <w:unhideWhenUsed/>
   </w:style>
   <w:style w:type="table" w:default="1" w:styleId="TableNormal">
@@ -1063,6 +1691,41 @@
       <w:smallCaps/>
       <w:color w:val="0F4761" w:themeColor="accent1" w:themeShade="BF"/>
       <w:spacing w:val="5"/>
+    </w:rPr>
+  </w:style>
+  <w:style w:type="character" w:styleId="Hyperlink">
+    <w:name w:val="Hyperlink"/>
+    <w:basedOn w:val="DefaultParagraphFont"/>
+    <w:uiPriority w:val="99"/>
+    <w:unhideWhenUsed/>
+    <w:rsid w:val="00670FED"/>
+    <w:rPr>
+      <w:color w:val="467886" w:themeColor="hyperlink"/>
+      <w:u w:val="single"/>
+    </w:rPr>
+  </w:style>
+  <w:style w:type="character" w:styleId="UnresolvedMention">
+    <w:name w:val="Unresolved Mention"/>
+    <w:basedOn w:val="DefaultParagraphFont"/>
+    <w:uiPriority w:val="99"/>
+    <w:semiHidden/>
+    <w:unhideWhenUsed/>
+    <w:rsid w:val="00670FED"/>
+    <w:rPr>
+      <w:color w:val="605E5C"/>
+      <w:shd w:val="clear" w:color="auto" w:fill="E1DFDD"/>
+    </w:rPr>
+  </w:style>
+  <w:style w:type="character" w:styleId="FollowedHyperlink">
+    <w:name w:val="FollowedHyperlink"/>
+    <w:basedOn w:val="DefaultParagraphFont"/>
+    <w:uiPriority w:val="99"/>
+    <w:semiHidden/>
+    <w:unhideWhenUsed/>
+    <w:rsid w:val="00670FED"/>
+    <w:rPr>
+      <w:color w:val="96607D" w:themeColor="followedHyperlink"/>
+      <w:u w:val="single"/>
     </w:rPr>
   </w:style>
 </w:styles>

</xml_diff>

<commit_message>
Documentación de modelos para embedding
</commit_message>
<xml_diff>
--- a/Documents/EMBEDDING MODELS.docx
+++ b/Documents/EMBEDDING MODELS.docx
@@ -135,6 +135,19 @@
     </w:p>
     <w:p>
       <w:r>
+        <w:t xml:space="preserve">NOTEBOOK JUPYTER: </w:t>
+      </w:r>
+      <w:hyperlink r:id="rId5" w:history="1">
+        <w:r>
+          <w:rPr>
+            <w:rStyle w:val="Hyperlink"/>
+          </w:rPr>
+          <w:t>Models_testing</w:t>
+        </w:r>
+      </w:hyperlink>
+    </w:p>
+    <w:p>
+      <w:r>
         <w:t>INVESTIGACIÓN:</w:t>
       </w:r>
     </w:p>
@@ -154,7 +167,7 @@
       <w:r>
         <w:t>OpenL3 [</w:t>
       </w:r>
-      <w:hyperlink r:id="rId5" w:history="1">
+      <w:hyperlink r:id="rId6" w:history="1">
         <w:r>
           <w:rPr>
             <w:rStyle w:val="Hyperlink"/>
@@ -165,7 +178,7 @@
       <w:r>
         <w:t>][</w:t>
       </w:r>
-      <w:hyperlink r:id="rId6" w:anchor="introduction" w:history="1">
+      <w:hyperlink r:id="rId7" w:anchor="introduction" w:history="1">
         <w:r>
           <w:rPr>
             <w:rStyle w:val="Hyperlink"/>
@@ -284,14 +297,11 @@
         </w:numPr>
       </w:pPr>
       <w:r>
+        <w:lastRenderedPageBreak/>
         <w:t>Kapre (GPU):</w:t>
       </w:r>
       <w:r>
-        <w:t xml:space="preserve"> Implementa el procesamiento de audio/media como capas de redes neuronales y procesa el audio frontend como parte de </w:t>
-      </w:r>
-      <w:r>
-        <w:lastRenderedPageBreak/>
-        <w:t>la inferencia de su modelo. Cuando un GPU está disponible entonces el procesamiento sucede en ese GPU</w:t>
+        <w:t xml:space="preserve"> Implementa el procesamiento de audio/media como capas de redes neuronales y procesa el audio frontend como parte de la inferencia de su modelo. Cuando un GPU está disponible entonces el procesamiento sucede en ese GPU</w:t>
       </w:r>
     </w:p>
     <w:p>
@@ -325,113 +335,67 @@
       <w:pPr>
         <w:pStyle w:val="ListParagraph"/>
         <w:numPr>
-          <w:ilvl w:val="0"/>
-          <w:numId w:val="2"/>
-        </w:numPr>
-      </w:pPr>
-      <w:r>
-        <w:t>Contrastors [</w:t>
-      </w:r>
-      <w:hyperlink r:id="rId7" w:history="1">
-        <w:r>
-          <w:rPr>
-            <w:rStyle w:val="Hyperlink"/>
-          </w:rPr>
-          <w:t>GitHub</w:t>
-        </w:r>
-      </w:hyperlink>
-      <w:r>
-        <w:t>]</w:t>
-      </w:r>
-      <w:r>
-        <w:t>:</w:t>
-      </w:r>
-    </w:p>
-    <w:p>
-      <w:pPr>
-        <w:pStyle w:val="ListParagraph"/>
-        <w:numPr>
-          <w:ilvl w:val="1"/>
-          <w:numId w:val="2"/>
-        </w:numPr>
-      </w:pPr>
-      <w:r>
-        <w:t xml:space="preserve">Este proceso utiliza el método </w:t>
-      </w:r>
-      <w:r>
-        <w:rPr>
-          <w:i/>
-          <w:iCs/>
-        </w:rPr>
-        <w:t xml:space="preserve">Flash Attention </w:t>
-      </w:r>
-      <w:r>
-        <w:t>para un mejor procesamiento de los datos y, por consiguiente, un entrenamiento de modelo más eficiente</w:t>
-      </w:r>
-    </w:p>
-    <w:p>
-      <w:pPr>
-        <w:pStyle w:val="ListParagraph"/>
-        <w:numPr>
-          <w:ilvl w:val="1"/>
-          <w:numId w:val="2"/>
-        </w:numPr>
-      </w:pPr>
-      <w:r>
-        <w:t>Permite el entrenamiento del modelo a través de múltiples GPUs</w:t>
-      </w:r>
-    </w:p>
-    <w:p>
-      <w:pPr>
-        <w:pStyle w:val="ListParagraph"/>
-        <w:numPr>
-          <w:ilvl w:val="1"/>
-          <w:numId w:val="2"/>
-        </w:numPr>
-      </w:pPr>
-      <w:r>
-        <w:t>Utiliza el método de Gradient Cache para poder hacer procesamiento de los datos con el mínimo uso de memoria posible. Este método incluso puede llegar a utilizar un solo GPU</w:t>
-      </w:r>
-    </w:p>
-    <w:p>
-      <w:pPr>
-        <w:pStyle w:val="ListParagraph"/>
-        <w:numPr>
-          <w:ilvl w:val="1"/>
-          <w:numId w:val="2"/>
-        </w:numPr>
-      </w:pPr>
-      <w:r>
-        <w:t>Es un modelo pre entrenado de tipo Masked Language Modeling (MLM)</w:t>
-      </w:r>
-    </w:p>
-    <w:p>
-      <w:pPr>
-        <w:pStyle w:val="ListParagraph"/>
-        <w:numPr>
-          <w:ilvl w:val="1"/>
-          <w:numId w:val="2"/>
-        </w:numPr>
-      </w:pPr>
-      <w:r>
-        <w:t xml:space="preserve">Utiliza el método </w:t>
-      </w:r>
+          <w:ilvl w:val="1"/>
+          <w:numId w:val="2"/>
+        </w:numPr>
+      </w:pPr>
       <w:r>
         <w:rPr>
           <w:b/>
           <w:bCs/>
         </w:rPr>
-        <w:t>Matry</w:t>
-      </w:r>
-      <w:r>
-        <w:rPr>
-          <w:b/>
-          <w:bCs/>
-        </w:rPr>
-        <w:t>oshka Representation Learning (MRL)</w:t>
-      </w:r>
-      <w:r>
-        <w:t xml:space="preserve"> el cual codea la información en diferentes granularidades y permite un solo embedding que se adapta a las diferentes limitantes de las tareas de embedding. Esto permite no utilizar muchas dimensiones en los vectores resultantes para el entrenamiento del modelo [</w:t>
+        <w:t>RESULTADOS DESPUÉS DE HACER PRUEBAS EN EL NOTEBOOK DE JUPYTER:</w:t>
+      </w:r>
+    </w:p>
+    <w:p>
+      <w:pPr>
+        <w:pStyle w:val="ListParagraph"/>
+        <w:numPr>
+          <w:ilvl w:val="2"/>
+          <w:numId w:val="2"/>
+        </w:numPr>
+      </w:pPr>
+      <w:r>
+        <w:t>Pude realizar los embeddings a algunas imágenes de prueba, tanto con el método directo, como con el indirecto: primero guardar el embedding en la carpeta donde se tienen las imágenes y después cargar ese embedding para utilizarlo</w:t>
+      </w:r>
+    </w:p>
+    <w:p>
+      <w:pPr>
+        <w:pStyle w:val="ListParagraph"/>
+        <w:numPr>
+          <w:ilvl w:val="2"/>
+          <w:numId w:val="2"/>
+        </w:numPr>
+      </w:pPr>
+      <w:r>
+        <w:t>Se pueden realizar embeddings de más de una imagen a la vez pero hasta ahora solo he podido hacerlo pasando cada imagen manualmente, falta automatizar esa parte</w:t>
+      </w:r>
+      <w:r>
+        <w:t xml:space="preserve"> (en progreso)</w:t>
+      </w:r>
+    </w:p>
+    <w:p>
+      <w:pPr>
+        <w:pStyle w:val="ListParagraph"/>
+        <w:numPr>
+          <w:ilvl w:val="2"/>
+          <w:numId w:val="2"/>
+        </w:numPr>
+      </w:pPr>
+      <w:r>
+        <w:t>Las instalaciones de los paquetes necesarios se hizo de manera correcta</w:t>
+      </w:r>
+    </w:p>
+    <w:p>
+      <w:pPr>
+        <w:pStyle w:val="ListParagraph"/>
+        <w:numPr>
+          <w:ilvl w:val="0"/>
+          <w:numId w:val="2"/>
+        </w:numPr>
+      </w:pPr>
+      <w:r>
+        <w:t>Contrastors [</w:t>
       </w:r>
       <w:hyperlink r:id="rId8" w:history="1">
         <w:r>
@@ -444,17 +408,95 @@
       <w:r>
         <w:t>]</w:t>
       </w:r>
-    </w:p>
-    <w:p>
-      <w:pPr>
-        <w:pStyle w:val="ListParagraph"/>
-        <w:numPr>
-          <w:ilvl w:val="1"/>
-          <w:numId w:val="2"/>
-        </w:numPr>
-      </w:pPr>
-      <w:r>
-        <w:t>Utiliza CLIP (Contrastive Language-Image-Pre-Training), el cual es una red neuronal entrenada en una variedad de pares de imágenes. Se utiliza para predecir textos dada una imagen [</w:t>
+      <w:r>
+        <w:t>:</w:t>
+      </w:r>
+    </w:p>
+    <w:p>
+      <w:pPr>
+        <w:pStyle w:val="ListParagraph"/>
+        <w:numPr>
+          <w:ilvl w:val="1"/>
+          <w:numId w:val="2"/>
+        </w:numPr>
+      </w:pPr>
+      <w:r>
+        <w:t xml:space="preserve">Este proceso utiliza el método </w:t>
+      </w:r>
+      <w:r>
+        <w:rPr>
+          <w:i/>
+          <w:iCs/>
+        </w:rPr>
+        <w:t xml:space="preserve">Flash Attention </w:t>
+      </w:r>
+      <w:r>
+        <w:t>para un mejor procesamiento de los datos y, por consiguiente, un entrenamiento de modelo más eficiente</w:t>
+      </w:r>
+    </w:p>
+    <w:p>
+      <w:pPr>
+        <w:pStyle w:val="ListParagraph"/>
+        <w:numPr>
+          <w:ilvl w:val="1"/>
+          <w:numId w:val="2"/>
+        </w:numPr>
+      </w:pPr>
+      <w:r>
+        <w:t>Permite el entrenamiento del modelo a través de múltiples GPUs</w:t>
+      </w:r>
+    </w:p>
+    <w:p>
+      <w:pPr>
+        <w:pStyle w:val="ListParagraph"/>
+        <w:numPr>
+          <w:ilvl w:val="1"/>
+          <w:numId w:val="2"/>
+        </w:numPr>
+      </w:pPr>
+      <w:r>
+        <w:t>Utiliza el método de Gradient Cache para poder hacer procesamiento de los datos con el mínimo uso de memoria posible. Este método incluso puede llegar a utilizar un solo GPU</w:t>
+      </w:r>
+    </w:p>
+    <w:p>
+      <w:pPr>
+        <w:pStyle w:val="ListParagraph"/>
+        <w:numPr>
+          <w:ilvl w:val="1"/>
+          <w:numId w:val="2"/>
+        </w:numPr>
+      </w:pPr>
+      <w:r>
+        <w:t>Es un modelo pre entrenado de tipo Masked Language Modeling (MLM)</w:t>
+      </w:r>
+    </w:p>
+    <w:p>
+      <w:pPr>
+        <w:pStyle w:val="ListParagraph"/>
+        <w:numPr>
+          <w:ilvl w:val="1"/>
+          <w:numId w:val="2"/>
+        </w:numPr>
+      </w:pPr>
+      <w:r>
+        <w:t xml:space="preserve">Utiliza el método </w:t>
+      </w:r>
+      <w:r>
+        <w:rPr>
+          <w:b/>
+          <w:bCs/>
+        </w:rPr>
+        <w:t>Matry</w:t>
+      </w:r>
+      <w:r>
+        <w:rPr>
+          <w:b/>
+          <w:bCs/>
+        </w:rPr>
+        <w:t>oshka Representation Learning (MRL)</w:t>
+      </w:r>
+      <w:r>
+        <w:t xml:space="preserve"> el cual codea la información en diferentes granularidades y permite un solo embedding que se adapta a las diferentes limitantes de las tareas de embedding. Esto permite no utilizar muchas dimensiones en los vectores resultantes para el entrenamiento del modelo [</w:t>
       </w:r>
       <w:hyperlink r:id="rId9" w:history="1">
         <w:r>
@@ -477,6 +519,29 @@
         </w:numPr>
       </w:pPr>
       <w:r>
+        <w:t>Utiliza CLIP (Contrastive Language-Image-Pre-Training), el cual es una red neuronal entrenada en una variedad de pares de imágenes. Se utiliza para predecir textos dada una imagen [</w:t>
+      </w:r>
+      <w:hyperlink r:id="rId10" w:history="1">
+        <w:r>
+          <w:rPr>
+            <w:rStyle w:val="Hyperlink"/>
+          </w:rPr>
+          <w:t>GitHub</w:t>
+        </w:r>
+      </w:hyperlink>
+      <w:r>
+        <w:t>]</w:t>
+      </w:r>
+    </w:p>
+    <w:p>
+      <w:pPr>
+        <w:pStyle w:val="ListParagraph"/>
+        <w:numPr>
+          <w:ilvl w:val="1"/>
+          <w:numId w:val="2"/>
+        </w:numPr>
+      </w:pPr>
+      <w:r>
         <w:t xml:space="preserve">Utiliza LiT (Locked-image Tuning) el cual enseña a un modelo de texto a leer buenas representaciones a partir de un modelo de imágenes pre entrenada para nuevas tareas </w:t>
       </w:r>
     </w:p>
@@ -491,7 +556,7 @@
       <w:r>
         <w:t xml:space="preserve">Soporta modelos ViT (como los modelos </w:t>
       </w:r>
-      <w:hyperlink r:id="rId10" w:history="1">
+      <w:hyperlink r:id="rId11" w:history="1">
         <w:r>
           <w:rPr>
             <w:rStyle w:val="Hyperlink"/>
@@ -509,9 +574,10 @@
         </w:numPr>
       </w:pPr>
       <w:r>
+        <w:lastRenderedPageBreak/>
         <w:t>Sports [</w:t>
       </w:r>
-      <w:hyperlink r:id="rId11" w:history="1">
+      <w:hyperlink r:id="rId12" w:history="1">
         <w:r>
           <w:rPr>
             <w:rStyle w:val="Hyperlink"/>
@@ -545,29 +611,6 @@
       </w:pPr>
       <w:r>
         <w:t>Uno de nuestro interés es un método de Image Embeddings [</w:t>
-      </w:r>
-      <w:hyperlink r:id="rId12" w:history="1">
-        <w:r>
-          <w:rPr>
-            <w:rStyle w:val="Hyperlink"/>
-          </w:rPr>
-          <w:t>Colab</w:t>
-        </w:r>
-      </w:hyperlink>
-      <w:r>
-        <w:t>]</w:t>
-      </w:r>
-    </w:p>
-    <w:p>
-      <w:pPr>
-        <w:pStyle w:val="ListParagraph"/>
-        <w:numPr>
-          <w:ilvl w:val="1"/>
-          <w:numId w:val="2"/>
-        </w:numPr>
-      </w:pPr>
-      <w:r>
-        <w:t>Modelo de clasificación de imágenes [</w:t>
       </w:r>
       <w:hyperlink r:id="rId13" w:history="1">
         <w:r>
@@ -590,155 +633,68 @@
         </w:numPr>
       </w:pPr>
       <w:r>
-        <w:t>Modelo de inferencia (Roboflow) diseñado para simplificar el desarrollo y aplicación de modelos de vision computacional para realizar detección de objetos, clasificación y segmentación mediante modelos como CLIP, Segment Anything y YOLO World</w:t>
-      </w:r>
-    </w:p>
-    <w:p>
-      <w:pPr>
-        <w:pStyle w:val="ListParagraph"/>
-        <w:numPr>
-          <w:ilvl w:val="1"/>
-          <w:numId w:val="2"/>
-        </w:numPr>
-      </w:pPr>
-      <w:r>
-        <w:t xml:space="preserve">Utiliza el modelo autodistill, el cual es a su vez una colección de modelos grandes que se utilizan para el entrenamiento de modelos más pequeños y supervisados. Con este modelo puedes crear modelos complejos de reconocimiento de imágenes. Realiza tareas de detección de objetos y de </w:t>
-      </w:r>
-      <w:r>
-        <w:lastRenderedPageBreak/>
-        <w:t>segmentación. Utiliza modelos base (por lo general muy poderosos) que sirven para crear etiquetas en el conjunto de datos que servirá posteriormente para entrenar el modelo objetivo (del que queremos obtener los resultados importantes). Si realiza tareas de segmentación, detección y clasificación</w:t>
-      </w:r>
-    </w:p>
-    <w:p>
-      <w:pPr>
-        <w:pStyle w:val="ListParagraph"/>
-        <w:numPr>
-          <w:ilvl w:val="1"/>
-          <w:numId w:val="2"/>
-        </w:numPr>
-      </w:pPr>
-      <w:r>
-        <w:t>Utiliza multimodal-maestro, que es un modelo de detección de imágenes</w:t>
-      </w:r>
-    </w:p>
-    <w:p>
-      <w:pPr>
-        <w:pStyle w:val="ListParagraph"/>
-        <w:numPr>
-          <w:ilvl w:val="0"/>
-          <w:numId w:val="2"/>
-        </w:numPr>
-      </w:pPr>
-      <w:r>
-        <w:t>ResNet [</w:t>
+        <w:t>Modelo de clasificación de imágenes [</w:t>
       </w:r>
       <w:hyperlink r:id="rId14" w:history="1">
         <w:r>
           <w:rPr>
             <w:rStyle w:val="Hyperlink"/>
           </w:rPr>
-          <w:t>Git</w:t>
-        </w:r>
-        <w:r>
-          <w:rPr>
-            <w:rStyle w:val="Hyperlink"/>
-          </w:rPr>
-          <w:t>H</w:t>
-        </w:r>
-        <w:r>
-          <w:rPr>
-            <w:rStyle w:val="Hyperlink"/>
-          </w:rPr>
-          <w:t>ub</w:t>
+          <w:t>Colab</w:t>
         </w:r>
       </w:hyperlink>
       <w:r>
-        <w:t>][</w:t>
+        <w:t>]</w:t>
+      </w:r>
+    </w:p>
+    <w:p>
+      <w:pPr>
+        <w:pStyle w:val="ListParagraph"/>
+        <w:numPr>
+          <w:ilvl w:val="1"/>
+          <w:numId w:val="2"/>
+        </w:numPr>
+      </w:pPr>
+      <w:r>
+        <w:t>Modelo de inferencia (Roboflow) diseñado para simplificar el desarrollo y aplicación de modelos de vision computacional para realizar detección de objetos, clasificación y segmentación mediante modelos como CLIP, Segment Anything y YOLO World</w:t>
+      </w:r>
+    </w:p>
+    <w:p>
+      <w:pPr>
+        <w:pStyle w:val="ListParagraph"/>
+        <w:numPr>
+          <w:ilvl w:val="1"/>
+          <w:numId w:val="2"/>
+        </w:numPr>
+      </w:pPr>
+      <w:r>
+        <w:t>Utiliza el modelo autodistill, el cual es a su vez una colección de modelos grandes que se utilizan para el entrenamiento de modelos más pequeños y supervisados. Con este modelo puedes crear modelos complejos de reconocimiento de imágenes. Realiza tareas de detección de objetos y de segmentación. Utiliza modelos base (por lo general muy poderosos) que sirven para crear etiquetas en el conjunto de datos que servirá posteriormente para entrenar el modelo objetivo (del que queremos obtener los resultados importantes). Si realiza tareas de segmentación, detección y clasificación</w:t>
+      </w:r>
+    </w:p>
+    <w:p>
+      <w:pPr>
+        <w:pStyle w:val="ListParagraph"/>
+        <w:numPr>
+          <w:ilvl w:val="1"/>
+          <w:numId w:val="2"/>
+        </w:numPr>
+      </w:pPr>
+      <w:r>
+        <w:t>Utiliza multimodal-maestro, que es un modelo de detección de imágenes</w:t>
+      </w:r>
+    </w:p>
+    <w:p>
+      <w:pPr>
+        <w:pStyle w:val="ListParagraph"/>
+        <w:numPr>
+          <w:ilvl w:val="0"/>
+          <w:numId w:val="2"/>
+        </w:numPr>
+      </w:pPr>
+      <w:r>
+        <w:t>ResNet [</w:t>
       </w:r>
       <w:hyperlink r:id="rId15" w:history="1">
-        <w:r>
-          <w:rPr>
-            <w:rStyle w:val="Hyperlink"/>
-          </w:rPr>
-          <w:t>D</w:t>
-        </w:r>
-        <w:r>
-          <w:rPr>
-            <w:rStyle w:val="Hyperlink"/>
-          </w:rPr>
-          <w:t>o</w:t>
-        </w:r>
-        <w:r>
-          <w:rPr>
-            <w:rStyle w:val="Hyperlink"/>
-          </w:rPr>
-          <w:t>c</w:t>
-        </w:r>
-      </w:hyperlink>
-      <w:r>
-        <w:t>]:</w:t>
-      </w:r>
-    </w:p>
-    <w:p>
-      <w:pPr>
-        <w:pStyle w:val="ListParagraph"/>
-        <w:numPr>
-          <w:ilvl w:val="1"/>
-          <w:numId w:val="2"/>
-        </w:numPr>
-      </w:pPr>
-      <w:r>
-        <w:t>Residual Networks: Son capas que se le van agregando al modelo para que pueda tener un mejor performance y por lo tanto la menor cantidad de errores posibles</w:t>
-      </w:r>
-    </w:p>
-    <w:p>
-      <w:pPr>
-        <w:pStyle w:val="ListParagraph"/>
-        <w:numPr>
-          <w:ilvl w:val="1"/>
-          <w:numId w:val="2"/>
-        </w:numPr>
-      </w:pPr>
-      <w:r>
-        <w:t>La clave son las capas (layers) que se le van poniendo al modelo</w:t>
-      </w:r>
-    </w:p>
-    <w:p>
-      <w:pPr>
-        <w:pStyle w:val="ListParagraph"/>
-        <w:numPr>
-          <w:ilvl w:val="1"/>
-          <w:numId w:val="2"/>
-        </w:numPr>
-      </w:pPr>
-      <w:r>
-        <w:t>Se basa en un paper de Reconocimiento de imágenes</w:t>
-      </w:r>
-    </w:p>
-    <w:p>
-      <w:pPr>
-        <w:pStyle w:val="ListParagraph"/>
-        <w:numPr>
-          <w:ilvl w:val="1"/>
-          <w:numId w:val="2"/>
-        </w:numPr>
-      </w:pPr>
-      <w:r>
-        <w:t>Modelo pre entrenado desarrollado por Torch Vision</w:t>
-      </w:r>
-    </w:p>
-    <w:p>
-      <w:pPr>
-        <w:pStyle w:val="ListParagraph"/>
-        <w:numPr>
-          <w:ilvl w:val="0"/>
-          <w:numId w:val="2"/>
-        </w:numPr>
-      </w:pPr>
-      <w:r>
-        <w:t>VGG [</w:t>
-      </w:r>
-      <w:hyperlink r:id="rId16" w:history="1">
         <w:r>
           <w:rPr>
             <w:rStyle w:val="Hyperlink"/>
@@ -749,18 +705,94 @@
       <w:r>
         <w:t>][</w:t>
       </w:r>
+      <w:hyperlink r:id="rId16" w:history="1">
+        <w:r>
+          <w:rPr>
+            <w:rStyle w:val="Hyperlink"/>
+          </w:rPr>
+          <w:t>Doc</w:t>
+        </w:r>
+      </w:hyperlink>
+      <w:r>
+        <w:t>]:</w:t>
+      </w:r>
+    </w:p>
+    <w:p>
+      <w:pPr>
+        <w:pStyle w:val="ListParagraph"/>
+        <w:numPr>
+          <w:ilvl w:val="1"/>
+          <w:numId w:val="2"/>
+        </w:numPr>
+      </w:pPr>
+      <w:r>
+        <w:t>Residual Networks: Son capas que se le van agregando al modelo para que pueda tener un mejor performance y por lo tanto la menor cantidad de errores posibles</w:t>
+      </w:r>
+    </w:p>
+    <w:p>
+      <w:pPr>
+        <w:pStyle w:val="ListParagraph"/>
+        <w:numPr>
+          <w:ilvl w:val="1"/>
+          <w:numId w:val="2"/>
+        </w:numPr>
+      </w:pPr>
+      <w:r>
+        <w:t>La clave son las capas (layers) que se le van poniendo al modelo</w:t>
+      </w:r>
+    </w:p>
+    <w:p>
+      <w:pPr>
+        <w:pStyle w:val="ListParagraph"/>
+        <w:numPr>
+          <w:ilvl w:val="1"/>
+          <w:numId w:val="2"/>
+        </w:numPr>
+      </w:pPr>
+      <w:r>
+        <w:t>Se basa en un paper de Reconocimiento de imágenes</w:t>
+      </w:r>
+    </w:p>
+    <w:p>
+      <w:pPr>
+        <w:pStyle w:val="ListParagraph"/>
+        <w:numPr>
+          <w:ilvl w:val="1"/>
+          <w:numId w:val="2"/>
+        </w:numPr>
+      </w:pPr>
+      <w:r>
+        <w:t>Modelo pre entrenado desarrollado por Torch Vision</w:t>
+      </w:r>
+    </w:p>
+    <w:p>
+      <w:pPr>
+        <w:pStyle w:val="ListParagraph"/>
+        <w:numPr>
+          <w:ilvl w:val="0"/>
+          <w:numId w:val="2"/>
+        </w:numPr>
+      </w:pPr>
+      <w:r>
+        <w:t>VGG [</w:t>
+      </w:r>
       <w:hyperlink r:id="rId17" w:history="1">
         <w:r>
           <w:rPr>
             <w:rStyle w:val="Hyperlink"/>
           </w:rPr>
-          <w:t>Do</w:t>
+          <w:t>GitHub</w:t>
         </w:r>
+      </w:hyperlink>
+      <w:r>
+        <w:t>][</w:t>
+      </w:r>
+      <w:hyperlink r:id="rId18" w:history="1">
         <w:r>
           <w:rPr>
             <w:rStyle w:val="Hyperlink"/>
           </w:rPr>
-          <w:t>c</w:t>
+          <w:t>Doc</w:t>
         </w:r>
       </w:hyperlink>
       <w:r>
@@ -802,7 +834,7 @@
       <w:r>
         <w:t>Inception V3 [</w:t>
       </w:r>
-      <w:hyperlink r:id="rId18" w:history="1">
+      <w:hyperlink r:id="rId19" w:history="1">
         <w:r>
           <w:rPr>
             <w:rStyle w:val="Hyperlink"/>
@@ -813,18 +845,12 @@
       <w:r>
         <w:t>][</w:t>
       </w:r>
-      <w:hyperlink r:id="rId19" w:history="1">
+      <w:hyperlink r:id="rId20" w:history="1">
         <w:r>
           <w:rPr>
             <w:rStyle w:val="Hyperlink"/>
           </w:rPr>
-          <w:t>Do</w:t>
-        </w:r>
-        <w:r>
-          <w:rPr>
-            <w:rStyle w:val="Hyperlink"/>
-          </w:rPr>
-          <w:t>c</w:t>
+          <w:t>Doc</w:t>
         </w:r>
       </w:hyperlink>
       <w:r>
@@ -866,7 +892,7 @@
       <w:r>
         <w:t>EfficientNet [</w:t>
       </w:r>
-      <w:hyperlink r:id="rId20" w:history="1">
+      <w:hyperlink r:id="rId21" w:history="1">
         <w:r>
           <w:rPr>
             <w:rStyle w:val="Hyperlink"/>
@@ -877,74 +903,66 @@
       <w:r>
         <w:t>][</w:t>
       </w:r>
-      <w:hyperlink r:id="rId21" w:history="1">
-        <w:r>
-          <w:rPr>
-            <w:rStyle w:val="Hyperlink"/>
-          </w:rPr>
-          <w:t>Do</w:t>
-        </w:r>
-        <w:r>
-          <w:rPr>
-            <w:rStyle w:val="Hyperlink"/>
-          </w:rPr>
-          <w:t>c</w:t>
-        </w:r>
-      </w:hyperlink>
-      <w:r>
-        <w:t>]:</w:t>
-      </w:r>
-    </w:p>
-    <w:p>
-      <w:pPr>
-        <w:pStyle w:val="ListParagraph"/>
-        <w:numPr>
-          <w:ilvl w:val="1"/>
-          <w:numId w:val="2"/>
-        </w:numPr>
-      </w:pPr>
-      <w:r>
-        <w:t>Red neuronal Convolucional</w:t>
-      </w:r>
-    </w:p>
-    <w:p>
-      <w:pPr>
-        <w:pStyle w:val="ListParagraph"/>
-        <w:numPr>
-          <w:ilvl w:val="1"/>
-          <w:numId w:val="2"/>
-        </w:numPr>
-      </w:pPr>
-      <w:r>
-        <w:t xml:space="preserve">Familia de modelos convolucionales que utilizan nuevos métodos de composición </w:t>
-      </w:r>
-      <w:r>
-        <w:t xml:space="preserve">de dimensiones (profundidad, ancho, resolución) para así llegar a modelos más eficientes, precisos y rápidos que algunos otros modelos convolucionales </w:t>
-      </w:r>
-    </w:p>
-    <w:p>
-      <w:pPr>
-        <w:pStyle w:val="ListParagraph"/>
-        <w:numPr>
-          <w:ilvl w:val="0"/>
-          <w:numId w:val="2"/>
-        </w:numPr>
-      </w:pPr>
-      <w:r>
-        <w:t>ViT [</w:t>
-      </w:r>
       <w:hyperlink r:id="rId22" w:history="1">
         <w:r>
           <w:rPr>
             <w:rStyle w:val="Hyperlink"/>
           </w:rPr>
-          <w:t>GitHu</w:t>
+          <w:t>Doc</w:t>
         </w:r>
+      </w:hyperlink>
+      <w:r>
+        <w:t>]:</w:t>
+      </w:r>
+    </w:p>
+    <w:p>
+      <w:pPr>
+        <w:pStyle w:val="ListParagraph"/>
+        <w:numPr>
+          <w:ilvl w:val="1"/>
+          <w:numId w:val="2"/>
+        </w:numPr>
+      </w:pPr>
+      <w:r>
+        <w:t>Red neuronal Convolucional</w:t>
+      </w:r>
+    </w:p>
+    <w:p>
+      <w:pPr>
+        <w:pStyle w:val="ListParagraph"/>
+        <w:numPr>
+          <w:ilvl w:val="1"/>
+          <w:numId w:val="2"/>
+        </w:numPr>
+      </w:pPr>
+      <w:r>
+        <w:t xml:space="preserve">Familia de modelos convolucionales que utilizan nuevos métodos de composición </w:t>
+      </w:r>
+      <w:r>
+        <w:t xml:space="preserve">de dimensiones (profundidad, ancho, resolución) para así </w:t>
+      </w:r>
+      <w:r>
+        <w:lastRenderedPageBreak/>
+        <w:t xml:space="preserve">llegar a modelos más eficientes, precisos y rápidos que algunos otros modelos convolucionales </w:t>
+      </w:r>
+    </w:p>
+    <w:p>
+      <w:pPr>
+        <w:pStyle w:val="ListParagraph"/>
+        <w:numPr>
+          <w:ilvl w:val="0"/>
+          <w:numId w:val="2"/>
+        </w:numPr>
+      </w:pPr>
+      <w:r>
+        <w:t>ViT [</w:t>
+      </w:r>
+      <w:hyperlink r:id="rId23" w:history="1">
         <w:r>
           <w:rPr>
             <w:rStyle w:val="Hyperlink"/>
           </w:rPr>
-          <w:t>b</w:t>
+          <w:t>GitHub</w:t>
         </w:r>
       </w:hyperlink>
       <w:r>
@@ -953,7 +971,7 @@
       <w:r>
         <w:t>[</w:t>
       </w:r>
-      <w:hyperlink r:id="rId23" w:history="1">
+      <w:hyperlink r:id="rId24" w:history="1">
         <w:r>
           <w:rPr>
             <w:rStyle w:val="Hyperlink"/>
@@ -1069,7 +1087,7 @@
       </w:r>
     </w:p>
     <w:p>
-      <w:hyperlink r:id="rId24" w:history="1">
+      <w:hyperlink r:id="rId25" w:history="1">
         <w:r>
           <w:rPr>
             <w:rStyle w:val="Hyperlink"/>

</xml_diff>